<commit_message>
Started Wall Detection for Seeing which side of the character the wall is on
Issue with direction of raycast.
How long should the raycast be?
Is the direction of the raycast actually to the right of the character or the left of the character based on player rotation?
Should it be implemented with a collision box that is a Trigger?
</commit_message>
<xml_diff>
--- a/Research Links.docx
+++ b/Research Links.docx
@@ -224,6 +224,86 @@
           <w:rFonts w:ascii="Arial" w:hAnsi="Arial" w:cs="Arial"/>
         </w:rPr>
       </w:pPr>
+    </w:p>
+    <w:p>
+      <w:pPr>
+        <w:spacing w:after="0" w:line="240" w:lineRule="auto"/>
+        <w:rPr>
+          <w:rFonts w:ascii="Arial" w:hAnsi="Arial" w:cs="Arial"/>
+        </w:rPr>
+      </w:pPr>
+      <w:proofErr w:type="spellStart"/>
+      <w:r>
+        <w:rPr>
+          <w:rFonts w:ascii="Arial" w:hAnsi="Arial" w:cs="Arial"/>
+        </w:rPr>
+        <w:t>OnTriggerEnter</w:t>
+      </w:r>
+      <w:proofErr w:type="spellEnd"/>
+      <w:r>
+        <w:rPr>
+          <w:rFonts w:ascii="Arial" w:hAnsi="Arial" w:cs="Arial"/>
+        </w:rPr>
+        <w:t xml:space="preserve"> (Use for detect collision but still passing through the object)</w:t>
+      </w:r>
+    </w:p>
+    <w:p>
+      <w:pPr>
+        <w:spacing w:after="0" w:line="240" w:lineRule="auto"/>
+        <w:rPr>
+          <w:rFonts w:ascii="Arial" w:hAnsi="Arial" w:cs="Arial"/>
+        </w:rPr>
+      </w:pPr>
+      <w:hyperlink r:id="rId9" w:history="1">
+        <w:r>
+          <w:rPr>
+            <w:rStyle w:val="Hyperlink"/>
+            <w:rFonts w:ascii="Arial" w:hAnsi="Arial" w:cs="Arial"/>
+          </w:rPr>
+          <w:t>https://answers.unity.com/questions/944611/how-do-i-pass-through-certain-colliders-but-detect.html</w:t>
+        </w:r>
+      </w:hyperlink>
+    </w:p>
+    <w:p>
+      <w:pPr>
+        <w:spacing w:after="0" w:line="240" w:lineRule="auto"/>
+        <w:rPr>
+          <w:rFonts w:ascii="Arial" w:hAnsi="Arial" w:cs="Arial"/>
+        </w:rPr>
+      </w:pPr>
+    </w:p>
+    <w:p>
+      <w:pPr>
+        <w:spacing w:after="0" w:line="240" w:lineRule="auto"/>
+        <w:rPr>
+          <w:rFonts w:ascii="Arial" w:hAnsi="Arial" w:cs="Arial"/>
+        </w:rPr>
+      </w:pPr>
+      <w:proofErr w:type="spellStart"/>
+      <w:r>
+        <w:rPr>
+          <w:rFonts w:ascii="Arial" w:hAnsi="Arial" w:cs="Arial"/>
+        </w:rPr>
+        <w:t>Physics.Raycast</w:t>
+      </w:r>
+      <w:proofErr w:type="spellEnd"/>
+    </w:p>
+    <w:p>
+      <w:pPr>
+        <w:spacing w:after="0" w:line="240" w:lineRule="auto"/>
+        <w:rPr>
+          <w:rFonts w:ascii="Arial" w:hAnsi="Arial" w:cs="Arial"/>
+        </w:rPr>
+      </w:pPr>
+      <w:hyperlink r:id="rId10" w:history="1">
+        <w:r>
+          <w:rPr>
+            <w:rStyle w:val="Hyperlink"/>
+            <w:rFonts w:ascii="Arial" w:hAnsi="Arial" w:cs="Arial"/>
+          </w:rPr>
+          <w:t>https://docs.unity3d.com/ScriptReference/Physics.Raycast.html</w:t>
+        </w:r>
+      </w:hyperlink>
     </w:p>
     <w:p>
       <w:pPr>

</xml_diff>

<commit_message>
Updated Research Links and Changed Canvas Scale Mode
Found some info on canvas scaling and position of UI Elements. Also found one way to implement a crouch.

Changed Canvas Scaler for Canvas Scale Mode to not maintain scale of UI Elements based on screen resolution. UI element scale is scaled with the screen resolution. A smaller screen has smaller UI elements. A bigger Screen should then increase the size of UI Elements.
</commit_message>
<xml_diff>
--- a/Research Links.docx
+++ b/Research Links.docx
@@ -357,6 +357,97 @@
           <w:t>http://www.footnotesforthefuture.com/words/wall-running-1/</w:t>
         </w:r>
       </w:hyperlink>
+    </w:p>
+    <w:p>
+      <w:pPr>
+        <w:spacing w:after="0" w:line="240" w:lineRule="auto"/>
+        <w:rPr>
+          <w:rFonts w:ascii="Arial" w:hAnsi="Arial" w:cs="Arial"/>
+        </w:rPr>
+      </w:pPr>
+    </w:p>
+    <w:p>
+      <w:pPr>
+        <w:spacing w:after="0" w:line="240" w:lineRule="auto"/>
+        <w:rPr>
+          <w:rFonts w:ascii="Arial" w:hAnsi="Arial" w:cs="Arial"/>
+        </w:rPr>
+      </w:pPr>
+      <w:r>
+        <w:rPr>
+          <w:rFonts w:ascii="Arial" w:hAnsi="Arial" w:cs="Arial"/>
+        </w:rPr>
+        <w:t>Scaling and Positioning UI Elements on a Canvas</w:t>
+      </w:r>
+    </w:p>
+    <w:p>
+      <w:pPr>
+        <w:spacing w:after="0" w:line="240" w:lineRule="auto"/>
+        <w:rPr>
+          <w:rFonts w:ascii="Arial" w:hAnsi="Arial" w:cs="Arial"/>
+        </w:rPr>
+      </w:pPr>
+      <w:hyperlink r:id="rId13" w:history="1">
+        <w:r>
+          <w:rPr>
+            <w:rStyle w:val="Hyperlink"/>
+            <w:rFonts w:ascii="Arial" w:hAnsi="Arial" w:cs="Arial"/>
+          </w:rPr>
+          <w:t>https://docs.unity3d.com/Manual/HOWTO-UIMultiResolution.html</w:t>
+        </w:r>
+      </w:hyperlink>
+    </w:p>
+    <w:p>
+      <w:pPr>
+        <w:spacing w:after="0" w:line="240" w:lineRule="auto"/>
+        <w:rPr>
+          <w:rFonts w:ascii="Arial" w:hAnsi="Arial" w:cs="Arial"/>
+        </w:rPr>
+      </w:pPr>
+    </w:p>
+    <w:p>
+      <w:pPr>
+        <w:spacing w:after="0" w:line="240" w:lineRule="auto"/>
+        <w:rPr>
+          <w:rFonts w:ascii="Arial" w:hAnsi="Arial" w:cs="Arial"/>
+        </w:rPr>
+      </w:pPr>
+      <w:r>
+        <w:rPr>
+          <w:rFonts w:ascii="Arial" w:hAnsi="Arial" w:cs="Arial"/>
+        </w:rPr>
+        <w:t>Implementing a Crouch</w:t>
+      </w:r>
+    </w:p>
+    <w:p>
+      <w:pPr>
+        <w:spacing w:after="0" w:line="240" w:lineRule="auto"/>
+        <w:rPr>
+          <w:rFonts w:ascii="Arial" w:hAnsi="Arial" w:cs="Arial"/>
+        </w:rPr>
+      </w:pPr>
+      <w:hyperlink r:id="rId14" w:history="1">
+        <w:r>
+          <w:rPr>
+            <w:rStyle w:val="Hyperlink"/>
+            <w:rFonts w:ascii="Arial" w:hAnsi="Arial" w:cs="Arial"/>
+          </w:rPr>
+          <w:t>https://forum.unity.com/threads/how-do-i-crouch.223889/</w:t>
+        </w:r>
+      </w:hyperlink>
+    </w:p>
+    <w:p>
+      <w:pPr>
+        <w:spacing w:after="0" w:line="240" w:lineRule="auto"/>
+      </w:pPr>
+    </w:p>
+    <w:p>
+      <w:pPr>
+        <w:spacing w:after="0" w:line="240" w:lineRule="auto"/>
+        <w:rPr>
+          <w:rFonts w:ascii="Arial" w:hAnsi="Arial" w:cs="Arial"/>
+        </w:rPr>
+      </w:pPr>
     </w:p>
     <w:p>
       <w:pPr>

</xml_diff>

<commit_message>
Created a Start object and a Starting Script, Updated Goal and Timer Script
Created a Starting point/gate that starts the timer on the hud. If the player passes through the gate, the timer will reset.

Updated Goal Script to stop the timer when the player passes thru.

Made it so the models for Goal and Start have 3D Text that let the player know which is which.

Created a Shader and Text Material that HW Andy uses to make it so the 3D Text isn't overlayed on top of all other 3D objects in the scene. (See Research Links)
</commit_message>
<xml_diff>
--- a/Research Links.docx
+++ b/Research Links.docx
@@ -435,6 +435,78 @@
           <w:t>https://forum.unity.com/threads/how-do-i-crouch.223889/</w:t>
         </w:r>
       </w:hyperlink>
+    </w:p>
+    <w:p>
+      <w:pPr>
+        <w:spacing w:after="0" w:line="240" w:lineRule="auto"/>
+        <w:rPr>
+          <w:rFonts w:ascii="Arial" w:hAnsi="Arial" w:cs="Arial"/>
+        </w:rPr>
+      </w:pPr>
+    </w:p>
+    <w:p>
+      <w:pPr>
+        <w:spacing w:after="0" w:line="240" w:lineRule="auto"/>
+        <w:rPr>
+          <w:rFonts w:ascii="Arial" w:hAnsi="Arial" w:cs="Arial"/>
+        </w:rPr>
+      </w:pPr>
+      <w:r>
+        <w:rPr>
+          <w:rFonts w:ascii="Arial" w:hAnsi="Arial" w:cs="Arial"/>
+        </w:rPr>
+        <w:t>Implementing 3D Text that doesn’t overlay over all other 3D objects in the scene</w:t>
+      </w:r>
+    </w:p>
+    <w:p>
+      <w:pPr>
+        <w:spacing w:after="0" w:line="240" w:lineRule="auto"/>
+        <w:rPr>
+          <w:rFonts w:ascii="Arial" w:hAnsi="Arial" w:cs="Arial"/>
+        </w:rPr>
+      </w:pPr>
+      <w:hyperlink r:id="rId15" w:history="1">
+        <w:r>
+          <w:rPr>
+            <w:rStyle w:val="Hyperlink"/>
+            <w:rFonts w:ascii="Arial" w:hAnsi="Arial" w:cs="Arial"/>
+          </w:rPr>
+          <w:t>https://www.youtube.com/watch?v=ycGOQvVBv-E</w:t>
+        </w:r>
+      </w:hyperlink>
+    </w:p>
+    <w:p>
+      <w:pPr>
+        <w:spacing w:after="0" w:line="240" w:lineRule="auto"/>
+        <w:rPr>
+          <w:rFonts w:ascii="Arial" w:hAnsi="Arial" w:cs="Arial"/>
+        </w:rPr>
+      </w:pPr>
+      <w:hyperlink r:id="rId16" w:history="1">
+        <w:r>
+          <w:rPr>
+            <w:rStyle w:val="Hyperlink"/>
+            <w:rFonts w:ascii="Arial" w:hAnsi="Arial" w:cs="Arial"/>
+          </w:rPr>
+          <w:t>http://wiki.unity3d.com/index.php?title=3DText</w:t>
+        </w:r>
+      </w:hyperlink>
+    </w:p>
+    <w:p>
+      <w:pPr>
+        <w:spacing w:after="0" w:line="240" w:lineRule="auto"/>
+        <w:rPr>
+          <w:rFonts w:ascii="Arial" w:hAnsi="Arial" w:cs="Arial"/>
+        </w:rPr>
+      </w:pPr>
+    </w:p>
+    <w:p>
+      <w:pPr>
+        <w:spacing w:after="0" w:line="240" w:lineRule="auto"/>
+        <w:rPr>
+          <w:rFonts w:ascii="Arial" w:hAnsi="Arial" w:cs="Arial"/>
+        </w:rPr>
+      </w:pPr>
     </w:p>
     <w:p>
       <w:pPr>

</xml_diff>